<commit_message>
Update address and add references
</commit_message>
<xml_diff>
--- a/jfogarty-resume-2017.docx
+++ b/jfogarty-resume-2017.docx
@@ -14,16 +14,7 @@
           <w:sz w:val="28"/>
           <w:szCs w:val="28"/>
         </w:rPr>
-        <w:t>John H. Fogar</w:t>
-      </w:r>
-      <w:r>
-        <w:rPr>
-          <w:b/>
-          <w:bCs/>
-          <w:sz w:val="28"/>
-          <w:szCs w:val="28"/>
-        </w:rPr>
-        <w:t>ty</w:t>
+        <w:t>John H. Fogarty</w:t>
       </w:r>
       <w:r>
         <w:rPr>
@@ -34,15 +25,19 @@
       </w:r>
       <w:r>
         <w:rPr/>
-        <w:t xml:space="preserve">December, </w:t>
-      </w:r>
-      <w:r>
-        <w:rPr/>
-        <w:t>20</w:t>
-      </w:r>
-      <w:r>
-        <w:rPr/>
-        <w:t xml:space="preserve">, 2017 </w:t>
+        <w:t>January</w:t>
+      </w:r>
+      <w:r>
+        <w:rPr/>
+        <w:t xml:space="preserve"> 20, 201</w:t>
+      </w:r>
+      <w:r>
+        <w:rPr/>
+        <w:t>8</w:t>
+      </w:r>
+      <w:r>
+        <w:rPr/>
+        <w:t xml:space="preserve"> </w:t>
       </w:r>
     </w:p>
     <w:p>
@@ -92,9 +87,35 @@
         <w:rPr/>
         <w:t xml:space="preserve"> </w:t>
         <w:br/>
-        <w:t xml:space="preserve">Mailing Address: 7001 Seaview Ave NW  ⋅  Suite 160  ⋅  Seattle, WA  ⋅  98117 </w:t>
+        <w:t>Mailing Address: 7001 Seaview Ave NW</w:t>
+      </w:r>
+      <w:bookmarkStart w:id="0" w:name="__DdeLink__217_786708954"/>
+      <w:r>
+        <w:rPr/>
+        <w:t xml:space="preserve">  ⋅  </w:t>
+      </w:r>
+      <w:bookmarkEnd w:id="0"/>
+      <w:r>
+        <w:rPr/>
+        <w:t xml:space="preserve">Suite 160  ⋅  </w:t>
+      </w:r>
+      <w:r>
+        <w:rPr/>
+        <w:t xml:space="preserve">Box 650   ⋅  </w:t>
+      </w:r>
+      <w:r>
+        <w:rPr/>
+        <w:t xml:space="preserve">Seattle, WA  ⋅  98117 </w:t>
         <w:br/>
-        <w:t xml:space="preserve">Current Physical Address: 9525 Locust Hill Drive  ⋅  Great Falls, VA  ⋅  22066 </w:t>
+        <w:t xml:space="preserve">Current Physical Address: </w:t>
+      </w:r>
+      <w:r>
+        <w:rPr/>
+        <w:t>8244 126th Ave NE  ⋅  Apt B-101  ⋅  Kirkland WA  ⋅  98033</w:t>
+      </w:r>
+      <w:r>
+        <w:rPr/>
+        <w:t xml:space="preserve"> </w:t>
       </w:r>
     </w:p>
     <w:p>
@@ -102,8 +123,8 @@
         <w:pStyle w:val="Heading4"/>
         <w:rPr/>
       </w:pPr>
-      <w:bookmarkStart w:id="0" w:name="x1-1000"/>
-      <w:bookmarkEnd w:id="0"/>
+      <w:bookmarkStart w:id="1" w:name="x1-1000"/>
+      <w:bookmarkEnd w:id="1"/>
       <w:r>
         <w:rPr/>
         <w:t>Summary</w:t>
@@ -120,56 +141,16 @@
         <w:t xml:space="preserve">Software geek and technical manager with broad and deep skill sets, and a lifelong passion for learning | as happy directing small companies, as when excelling as a squeaky wheel in the machine of the world's largest software company. </w:t>
         <w:br/>
         <w:br/>
-        <w:t xml:space="preserve">I attended Rice University on a full ticket National Merit Scholarship, but was appalled at the primitive IBM mainframe in the CS department, so I studied physics. My arrogance and youth led me to drop out to form my </w:t>
-      </w:r>
-      <w:r>
-        <w:rPr/>
-        <w:t>fi</w:t>
-      </w:r>
-      <w:r>
-        <w:rPr/>
-        <w:t xml:space="preserve">rst company after the </w:t>
-      </w:r>
-      <w:r>
-        <w:rPr/>
-        <w:t>fi</w:t>
-      </w:r>
-      <w:r>
-        <w:rPr/>
-        <w:t xml:space="preserve">rst year. Coupled with my hobbyist's skills in electronics </w:t>
-      </w:r>
-      <w:r>
-        <w:rPr/>
-        <w:t>and programming</w:t>
-      </w:r>
-      <w:r>
-        <w:rPr/>
-        <w:t xml:space="preserve">, I was soon developing embedded computers, operating systems, and communications protocols for Hewlett Packard, AT&amp;T, DEC, Azurdata, in my next two startups. </w:t>
+        <w:t xml:space="preserve">I attended Rice University on a full ticket National Merit Scholarship, but was appalled at the primitive IBM mainframe in the CS department, so I studied physics. My arrogance and youth led me to drop out to form my first company after the first year. Coupled with my hobbyist's skills in electronics and programming, I was soon developing embedded computers, operating systems, and communications protocols for Hewlett Packard, AT&amp;T, DEC, Azurdata, in my next two startups. </w:t>
         <w:br/>
         <w:br/>
-        <w:t>In my twenties, I managed a sta</w:t>
-      </w:r>
-      <w:r>
-        <w:rPr/>
-        <w:t>ff</w:t>
-      </w:r>
-      <w:r>
-        <w:rPr/>
-        <w:t xml:space="preserve"> of dozens of designers and engineers covering every aspect of manufacturing networked, industrial, computer systems. I've traveled throughout Europe and Asia, both troubleshooting software/hardware, and handling the technical side of systems sales. Developed business plans, engineering and production budgets, and served on the boards of multiple small companies. </w:t>
+        <w:t xml:space="preserve">In my twenties, I managed a staff of dozens of designers and engineers covering every aspect of manufacturing networked, industrial, computer systems. I've traveled throughout Europe and Asia, both troubleshooting software/hardware, and handling the technical side of systems sales. Developed business plans, engineering and production budgets, and served on the boards of multiple small companies. </w:t>
         <w:br/>
         <w:br/>
         <w:t xml:space="preserve">For next two decades, I've alternated and interleaved deep technical work with the direction of teams and engineering departments. Whenever expanded management responsibilities have threatened to erode my skills, I've switched to roles demanding greater technical depth and commitment. </w:t>
         <w:br/>
         <w:br/>
-        <w:t>For the last few years, my wife Mary and I have been sailing a small sailboat around the US and Mexico, while I've again immersed myself in personal studies; this time in neuroscience, cognitive science, and arti</w:t>
-      </w:r>
-      <w:r>
-        <w:rPr/>
-        <w:t>fic</w:t>
-      </w:r>
-      <w:r>
-        <w:rPr/>
-        <w:t>ial intelligence. I'm currently completing a book on general AI, “</w:t>
+        <w:t>For the last few years, my wife Mary and I have been sailing a small sailboat around the US and Mexico, while I've again immersed myself in personal studies; this time in neuroscience, cognitive science, and artificial intelligence. I'm currently completing a book on general AI, “</w:t>
       </w:r>
       <w:hyperlink r:id="rId5">
         <w:r>
@@ -199,8 +180,8 @@
         <w:pStyle w:val="Heading4"/>
         <w:rPr/>
       </w:pPr>
-      <w:bookmarkStart w:id="1" w:name="x1-2000"/>
-      <w:bookmarkEnd w:id="1"/>
+      <w:bookmarkStart w:id="2" w:name="x1-2000"/>
+      <w:bookmarkEnd w:id="2"/>
       <w:r>
         <w:rPr/>
         <w:t>Experience</w:t>
@@ -251,19 +232,7 @@
           <w:rPr>
             <w:rStyle w:val="InternetLink"/>
           </w:rPr>
-          <w:t xml:space="preserve">green </w:t>
-        </w:r>
-        <w:r>
-          <w:rPr>
-            <w:rStyle w:val="InternetLink"/>
-          </w:rPr>
-          <w:t>fi</w:t>
-        </w:r>
-        <w:r>
-          <w:rPr>
-            <w:rStyle w:val="InternetLink"/>
-          </w:rPr>
-          <w:t>eld operating system</w:t>
+          <w:t>green field operating system</w:t>
         </w:r>
       </w:hyperlink>
       <w:r>
@@ -280,23 +249,7 @@
       </w:hyperlink>
       <w:r>
         <w:rPr/>
-        <w:t xml:space="preserve">. I designed and developed key elements of the application </w:t>
-      </w:r>
-      <w:r>
-        <w:rPr/>
-        <w:t>lifecycle</w:t>
-      </w:r>
-      <w:r>
-        <w:rPr/>
-        <w:t xml:space="preserve"> | more speci</w:t>
-      </w:r>
-      <w:r>
-        <w:rPr/>
-        <w:t>fi</w:t>
-      </w:r>
-      <w:r>
-        <w:rPr/>
-        <w:t>cally, the network model for component discovery, distribution, and loading based on secure content graphs; the execution stack for process management; the build system for the entire OS. Worked on the C#/M# compiler and debugger, capability and resources models, and various protocols.</w:t>
+        <w:t>. I designed and developed key elements of the application lifecycle | more specifically, the network model for component discovery, distribution, and loading based on secure content graphs; the execution stack for process management; the build system for the entire OS. Worked on the C#/M# compiler and debugger, capability and resources models, and various protocols.</w:t>
       </w:r>
     </w:p>
     <w:p>
@@ -395,23 +348,7 @@
       </w:hyperlink>
       <w:r>
         <w:rPr/>
-        <w:t xml:space="preserve"> to manage a dozen scientists, engineers, and technicians developing image processing, analysis and test technologies for this second round, mobile devices startup. Handled external contractors designing ASICs, PC boards, and electromechanical systems, as well as an extensive patent portfolio. Personally developed GPU versions of custom </w:t>
-      </w:r>
-      <w:r>
-        <w:rPr/>
-        <w:t>fi</w:t>
-      </w:r>
-      <w:r>
-        <w:rPr/>
-        <w:t xml:space="preserve">lters and transforms; psychometric test tools for image comparison metrics; a GUI platform for running imaging tools; and </w:t>
-      </w:r>
-      <w:r>
-        <w:rPr/>
-        <w:t>significant</w:t>
-      </w:r>
-      <w:r>
-        <w:rPr/>
-        <w:t xml:space="preserve"> work on the design of electromechanical/optical camera module test system. Assisted in direct negotiations with investors and major telco carriers.</w:t>
+        <w:t xml:space="preserve"> to manage a dozen scientists, engineers, and technicians developing image processing, analysis and test technologies for this second round, mobile devices startup. Handled external contractors designing ASICs, PC boards, and electromechanical systems, as well as an extensive patent portfolio. Personally developed GPU versions of custom filters and transforms; psychometric test tools for image comparison metrics; a GUI platform for running imaging tools; and significant work on the design of electromechanical/optical camera module test system. Assisted in direct negotiations with investors and major telco carriers.</w:t>
       </w:r>
     </w:p>
     <w:p>
@@ -470,47 +407,7 @@
       </w:pPr>
       <w:r>
         <w:rPr/>
-        <w:t xml:space="preserve">Managed the Pervasive Services stack team: we developed the underlying abstraction and services layer across all Pervasive products; this provided a kind of virtual OS, supporting threading and process models, communications protocols, </w:t>
-      </w:r>
-      <w:r>
-        <w:rPr/>
-        <w:t>fi</w:t>
-      </w:r>
-      <w:r>
-        <w:rPr/>
-        <w:t>le and database access, with extensive i18n support, and fully automated testing. I pioneered continuous integration and testing over many Linux, Unix, Windows, and legacy mainframe operating systems. Built the J2EE Connection system for the ETL, work</w:t>
-      </w:r>
-      <w:r>
-        <w:rPr/>
-        <w:t>fl</w:t>
-      </w:r>
-      <w:r>
-        <w:rPr/>
-        <w:t>ow, and data</w:t>
-      </w:r>
-      <w:r>
-        <w:rPr/>
-        <w:t>fl</w:t>
-      </w:r>
-      <w:r>
-        <w:rPr/>
-        <w:t>ow engines controlling more than two hundred di</w:t>
-      </w:r>
-      <w:r>
-        <w:rPr/>
-        <w:t>ff</w:t>
-      </w:r>
-      <w:r>
-        <w:rPr/>
-        <w:t xml:space="preserve">erent database, </w:t>
-      </w:r>
-      <w:r>
-        <w:rPr/>
-        <w:t>fi</w:t>
-      </w:r>
-      <w:r>
-        <w:rPr/>
-        <w:t>lesystem, and application interfaces.</w:t>
+        <w:t>Managed the Pervasive Services stack team: we developed the underlying abstraction and services layer across all Pervasive products; this provided a kind of virtual OS, supporting threading and process models, communications protocols, file and database access, with extensive i18n support, and fully automated testing. I pioneered continuous integration and testing over many Linux, Unix, Windows, and legacy mainframe operating systems. Built the J2EE Connection system for the ETL, workflow, and dataflow engines controlling more than two hundred different database, filesystem, and application interfaces.</w:t>
       </w:r>
     </w:p>
     <w:p>
@@ -586,15 +483,7 @@
       </w:pPr>
       <w:r>
         <w:rPr/>
-        <w:t>Chief Technical O</w:t>
-      </w:r>
-      <w:r>
-        <w:rPr/>
-        <w:t>ffi</w:t>
-      </w:r>
-      <w:r>
-        <w:rPr/>
-        <w:t xml:space="preserve">cer Mar ' 99 – Sep ' 01 </w:t>
+        <w:t xml:space="preserve">Chief Technical Officer Mar ' 99 – Sep ' 01 </w:t>
       </w:r>
     </w:p>
     <w:p>
@@ -605,15 +494,7 @@
       </w:pPr>
       <w:r>
         <w:rPr/>
-        <w:t>Founde</w:t>
-      </w:r>
-      <w:r>
-        <w:rPr/>
-        <w:t>d a</w:t>
-      </w:r>
-      <w:r>
-        <w:rPr/>
-        <w:t xml:space="preserve"> mobile devices software startup. Designed and implemented a novel mobile applications/services architecture for the emerging </w:t>
+        <w:t xml:space="preserve">Founded a mobile devices software startup. Designed and implemented a novel mobile applications/services architecture for the emerging </w:t>
       </w:r>
       <w:hyperlink r:id="rId18">
         <w:r>
@@ -637,23 +518,7 @@
       </w:hyperlink>
       <w:r>
         <w:rPr/>
-        <w:t>. Cratered and burned when the market failed to take o</w:t>
-      </w:r>
-      <w:r>
-        <w:rPr/>
-        <w:t>ff</w:t>
-      </w:r>
-      <w:r>
-        <w:rPr/>
-        <w:t xml:space="preserve">, and new money became unavailable; </w:t>
-      </w:r>
-      <w:r>
-        <w:rPr/>
-        <w:t xml:space="preserve">our </w:t>
-      </w:r>
-      <w:r>
-        <w:rPr/>
-        <w:t xml:space="preserve">attempt to pivot ran aground against the </w:t>
+        <w:t xml:space="preserve">. Cratered and burned when the market failed to take off, and new money became unavailable; our attempt to pivot ran aground against the </w:t>
       </w:r>
       <w:hyperlink r:id="rId20">
         <w:r>
@@ -706,15 +571,7 @@
       </w:pPr>
       <w:r>
         <w:rPr/>
-        <w:t>Handled all technical and business aspects of product design and development for a line of networked industrial computers. Personally developed operating systems, language compilers, drivers (including a full TCP/IP protocol stack), applications, and support services across a range of processors and embedded devices. Designed and managed hardware from PCB and FPGA design to packaging and test procedures. Founder, o</w:t>
-      </w:r>
-      <w:r>
-        <w:rPr/>
-        <w:t>ffi</w:t>
-      </w:r>
-      <w:r>
-        <w:rPr/>
-        <w:t>cer, and board member of this niche market company, which grew from a handful of people to one with monthly revenues in the millions, shipping and installing products worldwide.</w:t>
+        <w:t>Handled all technical and business aspects of product design and development for a line of networked industrial computers. Personally developed operating systems, language compilers, drivers (including a full TCP/IP protocol stack), applications, and support services across a range of processors and embedded devices. Designed and managed hardware from PCB and FPGA design to packaging and test procedures. Founder, officer, and board member of this niche market company, which grew from a handful of people to one with monthly revenues in the millions, shipping and installing products worldwide.</w:t>
       </w:r>
     </w:p>
     <w:p>
@@ -732,19 +589,7 @@
           <w:rPr>
             <w:rStyle w:val="InternetLink"/>
           </w:rPr>
-          <w:t>Linked-in pro</w:t>
-        </w:r>
-        <w:r>
-          <w:rPr>
-            <w:rStyle w:val="InternetLink"/>
-          </w:rPr>
-          <w:t>fi</w:t>
-        </w:r>
-        <w:r>
-          <w:rPr>
-            <w:rStyle w:val="InternetLink"/>
-          </w:rPr>
-          <w:t>le</w:t>
+          <w:t>Linked-in profile</w:t>
         </w:r>
       </w:hyperlink>
       <w:r>
@@ -788,8 +633,8 @@
         <w:pStyle w:val="Heading4"/>
         <w:rPr/>
       </w:pPr>
-      <w:bookmarkStart w:id="2" w:name="x1-3000"/>
-      <w:bookmarkEnd w:id="2"/>
+      <w:bookmarkStart w:id="3" w:name="x1-3000"/>
+      <w:bookmarkEnd w:id="3"/>
       <w:r>
         <w:rPr/>
         <w:t>Education</w:t>
@@ -860,8 +705,8 @@
         <w:pStyle w:val="TextBody"/>
         <w:rPr/>
       </w:pPr>
-      <w:bookmarkStart w:id="3" w:name="__DdeLink__311_1796493699"/>
-      <w:bookmarkEnd w:id="3"/>
+      <w:bookmarkStart w:id="4" w:name="__DdeLink__311_1796493699"/>
+      <w:bookmarkEnd w:id="4"/>
       <w:r>
         <w:rPr/>
         <w:t>______________________________________________________________________________________</w:t>
@@ -872,8 +717,8 @@
         <w:pStyle w:val="Heading4"/>
         <w:rPr/>
       </w:pPr>
-      <w:bookmarkStart w:id="4" w:name="x1-4000"/>
-      <w:bookmarkEnd w:id="4"/>
+      <w:bookmarkStart w:id="5" w:name="x1-4000"/>
+      <w:bookmarkEnd w:id="5"/>
       <w:r>
         <w:rPr/>
         <w:t>Skills</w:t>
@@ -901,15 +746,7 @@
       </w:pPr>
       <w:r>
         <w:rPr/>
-        <w:t>Software design, management, and implementation, both within and across teams; emphasis on agile methodologies, continuous build/deployment/testing/integration. Pro</w:t>
-      </w:r>
-      <w:r>
-        <w:rPr/>
-        <w:t>fi</w:t>
-      </w:r>
-      <w:r>
-        <w:rPr/>
-        <w:t>cient in C++, Python, Java, and C#, although I've forgotten more languages and programming tools than I can count | including (but not limited to) Ada, Algol, APL(with the scars to prove it), AWK, Basic, ESPOL, Excel, Forth, Fortran, GO, JOVIAL, JCL, Ladder logic, LATEX, Lisp, Lua, M#, make, MATLAB, Modula, Pascal, Perl, PL/1, PL/M, Prolog, R, Ruby, SAIL, SNOBOL, TECO, and VHDL, as well as dozens of assemblers. Solid knowledge of various web technologies: HTML+CSS, XML, Node.js, REST, SOAP and JavaScript. Linux, Windows, and VM administration skills: Bash, batch, Apache, IIS, SQL Server, PostgresSQL, MongoDB, VirtualBox, VMware, Hypervisor.</w:t>
+        <w:t>Software design, management, and implementation, both within and across teams; emphasis on agile methodologies, continuous build/deployment/testing/integration. Proficient in C++, Python, Java, and C#, although I've forgotten more languages and programming tools than I can count | including (but not limited to) Ada, Algol, APL(with the scars to prove it), AWK, Basic, ESPOL, Excel, Forth, Fortran, GO, JOVIAL, JCL, Ladder logic, LATEX, Lisp, Lua, M#, make, MATLAB, Modula, Pascal, Perl, PL/1, PL/M, Prolog, R, Ruby, SAIL, SNOBOL, TECO, and VHDL, as well as dozens of assemblers. Solid knowledge of various web technologies: HTML+CSS, XML, Node.js, REST, SOAP and JavaScript. Linux, Windows, and VM administration skills: Bash, batch, Apache, IIS, SQL Server, PostgresSQL, MongoDB, VirtualBox, VMware, Hypervisor.</w:t>
       </w:r>
     </w:p>
     <w:p>
@@ -934,23 +771,7 @@
       </w:pPr>
       <w:r>
         <w:rPr/>
-        <w:t>Eng</w:t>
-      </w:r>
-      <w:r>
-        <w:rPr/>
-        <w:t>l</w:t>
-      </w:r>
-      <w:r>
-        <w:rPr/>
-        <w:t>ish (native tongue), Spanish (limited pro</w:t>
-      </w:r>
-      <w:r>
-        <w:rPr/>
-        <w:t>fi</w:t>
-      </w:r>
-      <w:r>
-        <w:rPr/>
-        <w:t>ciency), Japanese (beginner).</w:t>
+        <w:t>English (native tongue), Spanish (limited proficiency), Japanese (beginner).</w:t>
       </w:r>
     </w:p>
     <w:p>
@@ -975,15 +796,7 @@
       </w:pPr>
       <w:r>
         <w:rPr/>
-        <w:t>Cert</w:t>
-      </w:r>
-      <w:r>
-        <w:rPr/>
-        <w:t>if</w:t>
-      </w:r>
-      <w:r>
-        <w:rPr/>
-        <w:t>ied as Emergency Medical Technician, and Wilderness EMT.</w:t>
+        <w:t>Certified as Emergency Medical Technician, and Wilderness EMT.</w:t>
       </w:r>
     </w:p>
     <w:p>
@@ -1001,8 +814,8 @@
         <w:pStyle w:val="Heading4"/>
         <w:rPr/>
       </w:pPr>
-      <w:bookmarkStart w:id="5" w:name="x1-5000"/>
-      <w:bookmarkEnd w:id="5"/>
+      <w:bookmarkStart w:id="6" w:name="x1-5000"/>
+      <w:bookmarkEnd w:id="6"/>
       <w:r>
         <w:rPr/>
         <w:t>Interests</w:t>
@@ -1030,15 +843,7 @@
       </w:pPr>
       <w:r>
         <w:rPr/>
-        <w:t>archaeology, arti</w:t>
-      </w:r>
-      <w:r>
-        <w:rPr/>
-        <w:t>fic</w:t>
-      </w:r>
-      <w:r>
-        <w:rPr/>
-        <w:t>ial intelligence, caving, cognitive science, emergency medicine, genetics, high-angle rescue, mountaineering, neuroscience, open source and open publication, operating systems, protocols, sailing, scuba diving, software engineering, space travel.</w:t>
+        <w:t>archaeology, artificial intelligence, caving, cognitive science, emergency medicine, genetics, high-angle rescue, mountaineering, neuroscience, open source and open publication, operating systems, protocols, sailing, scuba diving, software engineering, space travel.</w:t>
       </w:r>
     </w:p>
     <w:sectPr>
@@ -1060,6 +865,7 @@
     <w:rPrDefault>
       <w:rPr>
         <w:rFonts w:ascii="Liberation Serif" w:hAnsi="Liberation Serif" w:eastAsia="Droid Sans Fallback" w:cs="FreeSans"/>
+        <w:sz w:val="20"/>
         <w:szCs w:val="24"/>
         <w:lang w:val="en-US" w:eastAsia="zh-CN" w:bidi="hi-IN"/>
       </w:rPr>

</xml_diff>

<commit_message>
update and remove refs
</commit_message>
<xml_diff>
--- a/jfogarty-resume-2017.docx
+++ b/jfogarty-resume-2017.docx
@@ -25,19 +25,15 @@
       </w:r>
       <w:r>
         <w:rPr/>
-        <w:t>January</w:t>
-      </w:r>
-      <w:r>
-        <w:rPr/>
-        <w:t xml:space="preserve"> 20, 201</w:t>
-      </w:r>
-      <w:r>
-        <w:rPr/>
-        <w:t>8</w:t>
-      </w:r>
-      <w:r>
-        <w:rPr/>
-        <w:t xml:space="preserve"> </w:t>
+        <w:t xml:space="preserve">January </w:t>
+      </w:r>
+      <w:r>
+        <w:rPr/>
+        <w:t>11</w:t>
+      </w:r>
+      <w:r>
+        <w:rPr/>
+        <w:t xml:space="preserve">, 2018 </w:t>
       </w:r>
     </w:p>
     <w:p>
@@ -97,25 +93,9 @@
       <w:bookmarkEnd w:id="0"/>
       <w:r>
         <w:rPr/>
-        <w:t xml:space="preserve">Suite 160  ⋅  </w:t>
-      </w:r>
-      <w:r>
-        <w:rPr/>
-        <w:t xml:space="preserve">Box 650   ⋅  </w:t>
-      </w:r>
-      <w:r>
-        <w:rPr/>
-        <w:t xml:space="preserve">Seattle, WA  ⋅  98117 </w:t>
+        <w:t xml:space="preserve">Suite 160  ⋅  Box 650   ⋅  Seattle, WA  ⋅  98117 </w:t>
         <w:br/>
-        <w:t xml:space="preserve">Current Physical Address: </w:t>
-      </w:r>
-      <w:r>
-        <w:rPr/>
-        <w:t>8244 126th Ave NE  ⋅  Apt B-101  ⋅  Kirkland WA  ⋅  98033</w:t>
-      </w:r>
-      <w:r>
-        <w:rPr/>
-        <w:t xml:space="preserve"> </w:t>
+        <w:t xml:space="preserve">Current Physical Address: 8244 126th Ave NE  ⋅  Apt B-101  ⋅  Kirkland WA  ⋅  98033 </w:t>
       </w:r>
     </w:p>
     <w:p>

</xml_diff>